<commit_message>
[24.05.27 15:41] Model auto-generation
</commit_message>
<xml_diff>
--- a/nomenclature_parser/out/latest/word/SI-SAMU-DEVENIRD-v24.05.27.docx
+++ b/nomenclature_parser/out/latest/word/SI-SAMU-DEVENIRD-v24.05.27.docx
@@ -288,7 +288,9 @@
             <w:tcW w:type="dxa" w:w="1440"/>
           </w:tcPr>
           <w:p>
-            <w:r/>
+            <w:r>
+              <w:t xml:space="preserve"> </w:t>
+            </w:r>
           </w:p>
         </w:tc>
         <w:tc>

</xml_diff>